<commit_message>
Fix humane studies BS
</commit_message>
<xml_diff>
--- a/HORTON_CV.docx
+++ b/HORTON_CV.docx
@@ -2695,7 +2695,7 @@
           </w:tcPr>
           <w:p>
             <w:r>
-              <w:t>Institute for Human Studies Graduate Fellowship</w:t>
+              <w:t>Institute for Humane Studies Graduate Fellowship</w:t>
             </w:r>
           </w:p>
         </w:tc>
@@ -4105,7 +4105,7 @@
             <w:rPr>
               <w:noProof/>
             </w:rPr>
-            <w:t>2</w:t>
+            <w:t>3</w:t>
           </w:r>
         </w:fldSimple>
       </w:p>

</xml_diff>